<commit_message>
Add delete button for ListaDanos and add new file for generate pdf
</commit_message>
<xml_diff>
--- a/plantilla.docx
+++ b/plantilla.docx
@@ -201,260 +201,265 @@
         </w:rPr>
         <w:t>,</w:t>
       </w:r>
+      <w:r>
+        <w:rPr>
+          <w:b/>
+          <w:lang w:val="es-MX"/>
+        </w:rPr>
+        <w:t xml:space="preserve"> S.A de C.V</w:t>
+      </w:r>
+      <w:r>
+        <w:rPr>
+          <w:lang w:val="es-MX"/>
+        </w:rPr>
+        <w:t>, les informo sobre los daños presentes en la propiedad.</w:t>
+      </w:r>
+    </w:p>
+    <w:p>
+      <w:pPr>
+        <w:jc w:val="both"/>
+        <w:rPr>
+          <w:lang w:val="es-MX"/>
+        </w:rPr>
+      </w:pPr>
+    </w:p>
+    <w:p>
+      <w:pPr>
+        <w:jc w:val="both"/>
+        <w:rPr>
+          <w:lang w:val="es-MX"/>
+        </w:rPr>
+      </w:pPr>
+      <w:r>
+        <w:rPr>
+          <w:lang w:val="es-MX"/>
+        </w:rPr>
+        <w:t>Adjunto a esta carta, les remito fotografías impresas que docum</w:t>
+      </w:r>
+      <w:r>
+        <w:rPr>
+          <w:lang w:val="es-MX"/>
+        </w:rPr>
+        <w:t xml:space="preserve">entan los daños observados, los </w:t>
+      </w:r>
+      <w:r>
+        <w:rPr>
+          <w:lang w:val="es-MX"/>
+        </w:rPr>
+        <w:t xml:space="preserve">cuales incluyen:  </w:t>
+      </w:r>
+    </w:p>
+    <w:p>
+      <w:pPr>
+        <w:pStyle w:val="Prrafodelista"/>
+        <w:numPr>
+          <w:ilvl w:val="0"/>
+          <w:numId w:val="2"/>
+        </w:numPr>
+        <w:jc w:val="both"/>
+        <w:rPr>
+          <w:lang w:val="es-MX"/>
+        </w:rPr>
+      </w:pPr>
+      <w:r>
+        <w:rPr>
+          <w:lang w:val="es-MX"/>
+        </w:rPr>
+        <w:t>{</w:t>
+      </w:r>
+      <w:proofErr w:type="spellStart"/>
+      <w:r>
+        <w:rPr>
+          <w:lang w:val="es-MX"/>
+        </w:rPr>
+        <w:t>ListaDeDaños</w:t>
+      </w:r>
+      <w:proofErr w:type="spellEnd"/>
+      <w:r>
+        <w:rPr>
+          <w:lang w:val="es-MX"/>
+        </w:rPr>
+        <w:t>}</w:t>
+      </w:r>
+    </w:p>
+    <w:p>
+      <w:pPr>
+        <w:rPr>
+          <w:lang w:val="es-MX"/>
+        </w:rPr>
+      </w:pPr>
+    </w:p>
+    <w:p>
+      <w:pPr>
+        <w:jc w:val="both"/>
+        <w:rPr>
+          <w:lang w:val="es-MX"/>
+        </w:rPr>
+      </w:pPr>
+      <w:r>
+        <w:rPr>
+          <w:lang w:val="es-MX"/>
+        </w:rPr>
+        <w:t xml:space="preserve">Estos daños considero han afectado la seguridad de la vivienda, por </w:t>
+      </w:r>
+      <w:r>
+        <w:rPr>
+          <w:lang w:val="es-MX"/>
+        </w:rPr>
+        <w:t xml:space="preserve">lo que solicito su intervención </w:t>
+      </w:r>
+      <w:r>
+        <w:rPr>
+          <w:lang w:val="es-MX"/>
+        </w:rPr>
+        <w:t>para realizar una inspección y determinar las acciones necesarias.</w:t>
+      </w:r>
+    </w:p>
+    <w:p>
+      <w:pPr>
+        <w:jc w:val="both"/>
+        <w:rPr>
+          <w:lang w:val="es-MX"/>
+        </w:rPr>
+      </w:pPr>
+    </w:p>
+    <w:p>
+      <w:pPr>
+        <w:rPr>
+          <w:lang w:val="es-MX"/>
+        </w:rPr>
+      </w:pPr>
+      <w:r>
+        <w:rPr>
+          <w:lang w:val="es-MX"/>
+        </w:rPr>
+        <w:t>Mis datos de contacto son los siguientes:</w:t>
+      </w:r>
+    </w:p>
+    <w:p>
+      <w:pPr>
+        <w:rPr>
+          <w:b/>
+          <w:lang w:val="es-MX"/>
+        </w:rPr>
+      </w:pPr>
+      <w:r>
+        <w:rPr>
+          <w:b/>
+          <w:lang w:val="es-MX"/>
+        </w:rPr>
+        <w:t>Teléfono</w:t>
+      </w:r>
+      <w:r>
+        <w:rPr>
+          <w:b/>
+          <w:lang w:val="es-MX"/>
+        </w:rPr>
+        <w:t xml:space="preserve">: </w:t>
+      </w:r>
+      <w:r>
+        <w:rPr>
+          <w:lang w:val="es-MX"/>
+        </w:rPr>
+        <w:t>{</w:t>
+      </w:r>
+      <w:proofErr w:type="spellStart"/>
+      <w:r>
+        <w:rPr>
+          <w:lang w:val="es-MX"/>
+        </w:rPr>
+        <w:t>Telefono</w:t>
+      </w:r>
+      <w:proofErr w:type="spellEnd"/>
+      <w:r>
+        <w:rPr>
+          <w:lang w:val="es-MX"/>
+        </w:rPr>
+        <w:t>}</w:t>
+      </w:r>
+    </w:p>
+    <w:p>
+      <w:pPr>
+        <w:rPr>
+          <w:lang w:val="es-MX"/>
+        </w:rPr>
+      </w:pPr>
+      <w:r>
+        <w:rPr>
+          <w:b/>
+          <w:lang w:val="es-MX"/>
+        </w:rPr>
+        <w:t xml:space="preserve">Correo: </w:t>
+      </w:r>
+      <w:r>
+        <w:rPr>
+          <w:lang w:val="es-MX"/>
+        </w:rPr>
+        <w:t>{Correo}</w:t>
+      </w:r>
+    </w:p>
+    <w:p>
+      <w:pPr>
+        <w:rPr>
+          <w:lang w:val="es-MX"/>
+        </w:rPr>
+      </w:pPr>
+    </w:p>
+    <w:p>
+      <w:pPr>
+        <w:rPr>
+          <w:lang w:val="es-MX"/>
+        </w:rPr>
+      </w:pPr>
+      <w:r>
+        <w:rPr>
+          <w:lang w:val="es-MX"/>
+        </w:rPr>
+        <w:t xml:space="preserve">Agradezco de antemano su atención a este asunto y quedo a la </w:t>
+      </w:r>
+      <w:r>
+        <w:rPr>
+          <w:lang w:val="es-MX"/>
+        </w:rPr>
+        <w:t>espera de su pronta respuesta.</w:t>
+      </w:r>
+    </w:p>
+    <w:p>
+      <w:pPr>
+        <w:rPr>
+          <w:lang w:val="es-MX"/>
+        </w:rPr>
+      </w:pPr>
+    </w:p>
+    <w:p>
+      <w:pPr>
+        <w:rPr>
+          <w:lang w:val="es-MX"/>
+        </w:rPr>
+      </w:pPr>
+      <w:r>
+        <w:rPr>
+          <w:lang w:val="es-MX"/>
+        </w:rPr>
+        <w:t xml:space="preserve">Atentamente,  </w:t>
+      </w:r>
+    </w:p>
+    <w:p>
+      <w:pPr>
+        <w:rPr>
+          <w:b/>
+          <w:lang w:val="es-MX"/>
+        </w:rPr>
+      </w:pPr>
+      <w:r>
+        <w:rPr>
+          <w:b/>
+          <w:lang w:val="es-MX"/>
+        </w:rPr>
+        <w:t>{Nombre}</w:t>
+      </w:r>
       <w:bookmarkStart w:id="0" w:name="_GoBack"/>
       <w:bookmarkEnd w:id="0"/>
-      <w:r>
-        <w:rPr>
-          <w:b/>
-          <w:lang w:val="es-MX"/>
-        </w:rPr>
-        <w:t xml:space="preserve"> S.A de C.V</w:t>
-      </w:r>
-      <w:r>
-        <w:rPr>
-          <w:lang w:val="es-MX"/>
-        </w:rPr>
-        <w:t>, les informo sobre los daños presentes en la propiedad.</w:t>
-      </w:r>
-    </w:p>
-    <w:p>
-      <w:pPr>
-        <w:jc w:val="both"/>
-        <w:rPr>
-          <w:lang w:val="es-MX"/>
-        </w:rPr>
-      </w:pPr>
-    </w:p>
-    <w:p>
-      <w:pPr>
-        <w:jc w:val="both"/>
-        <w:rPr>
-          <w:lang w:val="es-MX"/>
-        </w:rPr>
-      </w:pPr>
-      <w:r>
-        <w:rPr>
-          <w:lang w:val="es-MX"/>
-        </w:rPr>
-        <w:t>Adjunto a esta carta, les remito fotografías impresas que docum</w:t>
-      </w:r>
-      <w:r>
-        <w:rPr>
-          <w:lang w:val="es-MX"/>
-        </w:rPr>
-        <w:t xml:space="preserve">entan los daños observados, los </w:t>
-      </w:r>
-      <w:r>
-        <w:rPr>
-          <w:lang w:val="es-MX"/>
-        </w:rPr>
-        <w:t xml:space="preserve">cuales incluyen:  </w:t>
-      </w:r>
-    </w:p>
-    <w:p>
-      <w:pPr>
-        <w:jc w:val="both"/>
-        <w:rPr>
-          <w:lang w:val="es-MX"/>
-        </w:rPr>
-      </w:pPr>
-      <w:r>
-        <w:rPr>
-          <w:lang w:val="es-MX"/>
-        </w:rPr>
-        <w:t>{</w:t>
-      </w:r>
-      <w:proofErr w:type="spellStart"/>
-      <w:r>
-        <w:rPr>
-          <w:lang w:val="es-MX"/>
-        </w:rPr>
-        <w:t>ListaDeDaños</w:t>
-      </w:r>
-      <w:proofErr w:type="spellEnd"/>
-      <w:r>
-        <w:rPr>
-          <w:lang w:val="es-MX"/>
-        </w:rPr>
-        <w:t>}</w:t>
-      </w:r>
-    </w:p>
-    <w:p>
-      <w:pPr>
-        <w:rPr>
-          <w:lang w:val="es-MX"/>
-        </w:rPr>
-      </w:pPr>
-    </w:p>
-    <w:p>
-      <w:pPr>
-        <w:jc w:val="both"/>
-        <w:rPr>
-          <w:lang w:val="es-MX"/>
-        </w:rPr>
-      </w:pPr>
-      <w:r>
-        <w:rPr>
-          <w:lang w:val="es-MX"/>
-        </w:rPr>
-        <w:t xml:space="preserve">Estos daños considero han afectado la seguridad de la vivienda, por </w:t>
-      </w:r>
-      <w:r>
-        <w:rPr>
-          <w:lang w:val="es-MX"/>
-        </w:rPr>
-        <w:t xml:space="preserve">lo que solicito su intervención </w:t>
-      </w:r>
-      <w:r>
-        <w:rPr>
-          <w:lang w:val="es-MX"/>
-        </w:rPr>
-        <w:t>para realizar una inspección y determinar las acciones necesarias.</w:t>
-      </w:r>
-    </w:p>
-    <w:p>
-      <w:pPr>
-        <w:jc w:val="both"/>
-        <w:rPr>
-          <w:lang w:val="es-MX"/>
-        </w:rPr>
-      </w:pPr>
-    </w:p>
-    <w:p>
-      <w:pPr>
-        <w:rPr>
-          <w:lang w:val="es-MX"/>
-        </w:rPr>
-      </w:pPr>
-      <w:r>
-        <w:rPr>
-          <w:lang w:val="es-MX"/>
-        </w:rPr>
-        <w:t>Mis datos de contacto son los siguientes:</w:t>
-      </w:r>
-    </w:p>
-    <w:p>
-      <w:pPr>
-        <w:rPr>
-          <w:b/>
-          <w:lang w:val="es-MX"/>
-        </w:rPr>
-      </w:pPr>
-      <w:r>
-        <w:rPr>
-          <w:b/>
-          <w:lang w:val="es-MX"/>
-        </w:rPr>
-        <w:t>Teléfono</w:t>
-      </w:r>
-      <w:r>
-        <w:rPr>
-          <w:b/>
-          <w:lang w:val="es-MX"/>
-        </w:rPr>
-        <w:t xml:space="preserve">: </w:t>
-      </w:r>
-      <w:r>
-        <w:rPr>
-          <w:lang w:val="es-MX"/>
-        </w:rPr>
-        <w:t>{</w:t>
-      </w:r>
-      <w:proofErr w:type="spellStart"/>
-      <w:r>
-        <w:rPr>
-          <w:lang w:val="es-MX"/>
-        </w:rPr>
-        <w:t>Telefono</w:t>
-      </w:r>
-      <w:proofErr w:type="spellEnd"/>
-      <w:r>
-        <w:rPr>
-          <w:lang w:val="es-MX"/>
-        </w:rPr>
-        <w:t>}</w:t>
-      </w:r>
-    </w:p>
-    <w:p>
-      <w:pPr>
-        <w:rPr>
-          <w:lang w:val="es-MX"/>
-        </w:rPr>
-      </w:pPr>
-      <w:r>
-        <w:rPr>
-          <w:b/>
-          <w:lang w:val="es-MX"/>
-        </w:rPr>
-        <w:t xml:space="preserve">Correo: </w:t>
-      </w:r>
-      <w:r>
-        <w:rPr>
-          <w:lang w:val="es-MX"/>
-        </w:rPr>
-        <w:t>{Correo}</w:t>
-      </w:r>
-    </w:p>
-    <w:p>
-      <w:pPr>
-        <w:rPr>
-          <w:lang w:val="es-MX"/>
-        </w:rPr>
-      </w:pPr>
-    </w:p>
-    <w:p>
-      <w:pPr>
-        <w:rPr>
-          <w:lang w:val="es-MX"/>
-        </w:rPr>
-      </w:pPr>
-      <w:r>
-        <w:rPr>
-          <w:lang w:val="es-MX"/>
-        </w:rPr>
-        <w:t xml:space="preserve">Agradezco de antemano su atención a este asunto y quedo a la </w:t>
-      </w:r>
-      <w:r>
-        <w:rPr>
-          <w:lang w:val="es-MX"/>
-        </w:rPr>
-        <w:t>espera de su pronta respuesta.</w:t>
-      </w:r>
-    </w:p>
-    <w:p>
-      <w:pPr>
-        <w:rPr>
-          <w:lang w:val="es-MX"/>
-        </w:rPr>
-      </w:pPr>
-    </w:p>
-    <w:p>
-      <w:pPr>
-        <w:rPr>
-          <w:lang w:val="es-MX"/>
-        </w:rPr>
-      </w:pPr>
-      <w:r>
-        <w:rPr>
-          <w:lang w:val="es-MX"/>
-        </w:rPr>
-        <w:t xml:space="preserve">Atentamente,  </w:t>
-      </w:r>
-    </w:p>
-    <w:p>
-      <w:pPr>
-        <w:rPr>
-          <w:b/>
-          <w:lang w:val="es-MX"/>
-        </w:rPr>
-      </w:pPr>
-      <w:r>
-        <w:rPr>
-          <w:b/>
-          <w:lang w:val="es-MX"/>
-        </w:rPr>
-        <w:t>{Nombre}</w:t>
-      </w:r>
     </w:p>
     <w:sectPr>
       <w:pgSz w:w="12240" w:h="15840"/>
@@ -469,6 +474,92 @@
 <file path=word/numbering.xml><?xml version="1.0" encoding="utf-8"?>
 <w:numbering xmlns:wpc="http://schemas.microsoft.com/office/word/2010/wordprocessingCanvas" xmlns:cx="http://schemas.microsoft.com/office/drawing/2014/chartex" xmlns:cx1="http://schemas.microsoft.com/office/drawing/2015/9/8/chartex" xmlns:mc="http://schemas.openxmlformats.org/markup-compatibility/2006" xmlns:o="urn:schemas-microsoft-com:office:office" xmlns:r="http://schemas.openxmlformats.org/officeDocument/2006/relationships" xmlns:m="http://schemas.openxmlformats.org/officeDocument/2006/math" xmlns:v="urn:schemas-microsoft-com:vml" xmlns:wp14="http://schemas.microsoft.com/office/word/2010/wordprocessingDrawing" xmlns:wp="http://schemas.openxmlformats.org/drawingml/2006/wordprocessingDrawing" xmlns:w10="urn:schemas-microsoft-com:office:word" xmlns:w="http://schemas.openxmlformats.org/wordprocessingml/2006/main" xmlns:w14="http://schemas.microsoft.com/office/word/2010/wordml" xmlns:w15="http://schemas.microsoft.com/office/word/2012/wordml" xmlns:w16se="http://schemas.microsoft.com/office/word/2015/wordml/symex" xmlns:wpg="http://schemas.microsoft.com/office/word/2010/wordprocessingGroup" xmlns:wpi="http://schemas.microsoft.com/office/word/2010/wordprocessingInk" xmlns:wne="http://schemas.microsoft.com/office/word/2006/wordml" xmlns:wps="http://schemas.microsoft.com/office/word/2010/wordprocessingShape" mc:Ignorable="w14 w15 w16se wp14">
   <w:abstractNum w:abstractNumId="0" w15:restartNumberingAfterBreak="0">
+    <w:nsid w:val="39E00EE5"/>
+    <w:multiLevelType w:val="hybridMultilevel"/>
+    <w:tmpl w:val="349E0660"/>
+    <w:lvl w:ilvl="0" w:tplc="0409000F">
+      <w:start w:val="1"/>
+      <w:numFmt w:val="decimal"/>
+      <w:lvlText w:val="%1."/>
+      <w:lvlJc w:val="left"/>
+      <w:pPr>
+        <w:ind w:left="720" w:hanging="360"/>
+      </w:pPr>
+    </w:lvl>
+    <w:lvl w:ilvl="1" w:tplc="04090019" w:tentative="1">
+      <w:start w:val="1"/>
+      <w:numFmt w:val="lowerLetter"/>
+      <w:lvlText w:val="%2."/>
+      <w:lvlJc w:val="left"/>
+      <w:pPr>
+        <w:ind w:left="1440" w:hanging="360"/>
+      </w:pPr>
+    </w:lvl>
+    <w:lvl w:ilvl="2" w:tplc="0409001B" w:tentative="1">
+      <w:start w:val="1"/>
+      <w:numFmt w:val="lowerRoman"/>
+      <w:lvlText w:val="%3."/>
+      <w:lvlJc w:val="right"/>
+      <w:pPr>
+        <w:ind w:left="2160" w:hanging="180"/>
+      </w:pPr>
+    </w:lvl>
+    <w:lvl w:ilvl="3" w:tplc="0409000F" w:tentative="1">
+      <w:start w:val="1"/>
+      <w:numFmt w:val="decimal"/>
+      <w:lvlText w:val="%4."/>
+      <w:lvlJc w:val="left"/>
+      <w:pPr>
+        <w:ind w:left="2880" w:hanging="360"/>
+      </w:pPr>
+    </w:lvl>
+    <w:lvl w:ilvl="4" w:tplc="04090019" w:tentative="1">
+      <w:start w:val="1"/>
+      <w:numFmt w:val="lowerLetter"/>
+      <w:lvlText w:val="%5."/>
+      <w:lvlJc w:val="left"/>
+      <w:pPr>
+        <w:ind w:left="3600" w:hanging="360"/>
+      </w:pPr>
+    </w:lvl>
+    <w:lvl w:ilvl="5" w:tplc="0409001B" w:tentative="1">
+      <w:start w:val="1"/>
+      <w:numFmt w:val="lowerRoman"/>
+      <w:lvlText w:val="%6."/>
+      <w:lvlJc w:val="right"/>
+      <w:pPr>
+        <w:ind w:left="4320" w:hanging="180"/>
+      </w:pPr>
+    </w:lvl>
+    <w:lvl w:ilvl="6" w:tplc="0409000F" w:tentative="1">
+      <w:start w:val="1"/>
+      <w:numFmt w:val="decimal"/>
+      <w:lvlText w:val="%7."/>
+      <w:lvlJc w:val="left"/>
+      <w:pPr>
+        <w:ind w:left="5040" w:hanging="360"/>
+      </w:pPr>
+    </w:lvl>
+    <w:lvl w:ilvl="7" w:tplc="04090019" w:tentative="1">
+      <w:start w:val="1"/>
+      <w:numFmt w:val="lowerLetter"/>
+      <w:lvlText w:val="%8."/>
+      <w:lvlJc w:val="left"/>
+      <w:pPr>
+        <w:ind w:left="5760" w:hanging="360"/>
+      </w:pPr>
+    </w:lvl>
+    <w:lvl w:ilvl="8" w:tplc="0409001B" w:tentative="1">
+      <w:start w:val="1"/>
+      <w:numFmt w:val="lowerRoman"/>
+      <w:lvlText w:val="%9."/>
+      <w:lvlJc w:val="right"/>
+      <w:pPr>
+        <w:ind w:left="6480" w:hanging="180"/>
+      </w:pPr>
+    </w:lvl>
+  </w:abstractNum>
+  <w:abstractNum w:abstractNumId="1" w15:restartNumberingAfterBreak="0">
     <w:nsid w:val="64765C68"/>
     <w:multiLevelType w:val="hybridMultilevel"/>
     <w:tmpl w:val="7DEC594C"/>
@@ -555,6 +646,9 @@
     </w:lvl>
   </w:abstractNum>
   <w:num w:numId="1">
+    <w:abstractNumId w:val="1"/>
+  </w:num>
+  <w:num w:numId="2">
     <w:abstractNumId w:val="0"/>
   </w:num>
 </w:numbering>

</xml_diff>